<commit_message>
2023-02-27 23:21:28 math notfinished
</commit_message>
<xml_diff>
--- a/OnlyOfficeBlogs/031 How to create math equations using the Unicode and LaTeX syntax/如何使用UnicodeMath或LaTex在ONLYOFFICE中编写公式.docx
+++ b/OnlyOfficeBlogs/031 How to create math equations using the Unicode and LaTeX syntax/如何使用UnicodeMath或LaTex在ONLYOFFICE中编写公式.docx
@@ -7,7 +7,7 @@
         <w:pStyle w:val="Title"/>
       </w:pPr>
       <w:r>
-        <w:t xml:space="preserve">���ʹ��UnicodeMath��LaTex��ONLYOFFICE�б�д��ʽ</w:t>
+        <w:t xml:space="preserve">如何使用UnicodeMath或LaTex在ONLYOFFICE中编写公式</w:t>
       </w:r>
     </w:p>
     <w:p>
@@ -15,7 +15,7 @@
         <w:pStyle w:val="Author"/>
       </w:pPr>
       <w:r>
-        <w:t xml:space="preserve">���</w:t>
+        <w:t xml:space="preserve">天哥</w:t>
       </w:r>
     </w:p>
     <w:p>
@@ -38,13 +38,13 @@
         <w:t xml:space="preserve">2023</w:t>
       </w:r>
     </w:p>
-    <w:bookmarkStart w:id="27" w:name="ʹunicodemathlatexonlyofficeбдʽ-"/>
+    <w:bookmarkStart w:id="43" w:name="如何使用unicodemath或latex在onlyoffice中编写公式-"/>
     <w:p>
       <w:pPr>
         <w:pStyle w:val="Heading1"/>
       </w:pPr>
       <w:r>
-        <w:t xml:space="preserve">���ʹ��UnicodeMath��LaTex��ONLYOFFICE�б�д��ʽ</w:t>
+        <w:t xml:space="preserve">如何使用UnicodeMath或LaTex在ONLYOFFICE中编写公式</w:t>
       </w:r>
     </w:p>
     <w:p>
@@ -52,7 +52,7 @@
         <w:pStyle w:val="FirstParagraph"/>
       </w:pPr>
       <w:r>
-        <w:t xml:space="preserve">��֮ǰ�������н�����ONLYOFFICE���¸��µ�V7.3�汾�������ԣ�</w:t>
+        <w:t xml:space="preserve">在之前的文章中介绍了ONLYOFFICE最新更新的V7.3版本的新特性：</w:t>
       </w:r>
     </w:p>
     <w:p>
@@ -63,12 +63,29 @@
         </w:numPr>
         <w:pStyle w:val="Compact"/>
       </w:pPr>
-      <w:hyperlink w:anchor="ʹunicodemathlatexonlyofficeбдʽ-">
+      <w:hyperlink w:anchor="如何使用unicodemath或latex在onlyoffice中编写公式-">
         <w:r>
           <w:rPr>
             <w:rStyle w:val="Hyperlink"/>
           </w:rPr>
-          <w:t xml:space="preserve">���ʹ��UnicodeMath��LaTex��ONLYOFFICE�б�д��ʽ</w:t>
+          <w:t xml:space="preserve">如何使用UnicodeMath或LaTex在ONLYOFFICE中编写公式</w:t>
+        </w:r>
+      </w:hyperlink>
+    </w:p>
+    <w:p>
+      <w:pPr>
+        <w:numPr>
+          <w:ilvl w:val="1"/>
+          <w:numId w:val="1002"/>
+        </w:numPr>
+        <w:pStyle w:val="Compact"/>
+      </w:pPr>
+      <w:hyperlink w:anchor="数学里面的helloworld-">
+        <w:r>
+          <w:rPr>
+            <w:rStyle w:val="Hyperlink"/>
+          </w:rPr>
+          <w:t xml:space="preserve">0. 数学里面的HelloWorld</w:t>
         </w:r>
       </w:hyperlink>
     </w:p>
@@ -80,12 +97,12 @@
         </w:numPr>
         <w:pStyle w:val="Compact"/>
       </w:pPr>
-      <w:hyperlink w:anchor="ο-">
+      <w:hyperlink w:anchor="参考文献-">
         <w:r>
           <w:rPr>
             <w:rStyle w:val="Hyperlink"/>
           </w:rPr>
-          <w:t xml:space="preserve">�ο�����</w:t>
+          <w:t xml:space="preserve">参考文献</w:t>
         </w:r>
       </w:hyperlink>
     </w:p>
@@ -98,7 +115,7 @@
           <w:rPr>
             <w:rStyle w:val="Hyperlink"/>
           </w:rPr>
-          <w:t xml:space="preserve">ONLYOFFICE�ĵ�v7.3�汾Я�������ܷ����ˣ�</w:t>
+          <w:t xml:space="preserve">ONLYOFFICE文档v7.3版本携新增功能发布了！</w:t>
         </w:r>
       </w:hyperlink>
     </w:p>
@@ -107,7 +124,7 @@
         <w:pStyle w:val="BodyText"/>
       </w:pPr>
       <w:r>
-        <w:t xml:space="preserve">�����ᵽ���°汾��������ʹ��LaTex��UnicodeMath�ķ�ʽ��д��ʽ�Ĺ��ܣ�������ٽ�һ������α�д��ʽ��</w:t>
+        <w:t xml:space="preserve">其中提到了新版本中增加了使用LaTex、UnicodeMath的方式编写公式的功能，这里就再进一步，如何编写公式。</w:t>
       </w:r>
     </w:p>
     <w:p>
@@ -115,7 +132,7 @@
         <w:pStyle w:val="BodyText"/>
       </w:pPr>
       <w:r>
-        <w:t xml:space="preserve">��ѧ��ʽ���Ա�д�ķǳ����ӣ��������Ǵ���򵥵ĵط����֣�һ��һ�����š�</w:t>
+        <w:t xml:space="preserve">数学公式可以编写的非常复杂，但是我们从最简单的地方入手，一步一步入门。</w:t>
       </w:r>
     </w:p>
     <w:p>
@@ -170,7 +187,7 @@
         <w:pStyle w:val="BodyText"/>
       </w:pPr>
       <w:r>
-        <w:t xml:space="preserve">����Ҫ�½���ʽ�ĵط������̿�ݼ�alt+=���ɴ����հ׵Ĺ�ʽ�����=�ž���Backspace������ߵİ���������ͼ��ʾ�������ⰲװ��һ���С�Ĺ���������</w:t>
+        <w:t xml:space="preserve">在需要新建公式的地方按键盘快捷键alt+=即可创建空白的公式，这个=号就是Backspace按键左边的按键，如上图所示，我特意安装了一款很小的工具软件：</w:t>
       </w:r>
     </w:p>
     <w:p>
@@ -225,7 +242,7 @@
         <w:pStyle w:val="BodyText"/>
       </w:pPr>
       <w:r>
-        <w:t xml:space="preserve">���ܰ������м��̰����Ĳ�����������ʾ�����滷����㣬�����������Ӱ�����������Ƶ���߽�ͼ�У�����չʾ�ҵĲ�����</w:t>
+        <w:t xml:space="preserve">它能把我所有键盘按键的操作完整的显示在桌面环境最顶层，方便在做复杂按键操作的视频或者截图中，清晰展示我的操作。</w:t>
       </w:r>
     </w:p>
     <w:p>
@@ -233,17 +250,423 @@
         <w:pStyle w:val="BodyText"/>
       </w:pPr>
       <w:r>
-        <w:t xml:space="preserve">ΪʲôҪ�����ߣ���Ϊ��Office����������LaTex��UnicodeMath����д��ѧ��ʽ�����ʡ�ܶ�����ڲ˵�����Ѱ�������ַ�����ʽ�Ĳ��������Ǹ�������ü��������ض����ַ�����������ѧ��ʽ������������Linuxer�ǵļ��̳���ϰ�ߡ�</w:t>
-      </w:r>
-    </w:p>
-    <w:bookmarkEnd w:id="27"/>
-    <w:bookmarkStart w:id="28" w:name="ο-"/>
+        <w:t xml:space="preserve">为什么要用这款工具，因为在Office软件里面用LaTex或UnicodeMath来编写数学公式，会节省很多鼠标在菜单里面寻找特殊字符、公式的操作，而是更多的是用键盘输入特定的字符串来生成数学公式，类似于我们Linuxer们的键盘常用习惯。</w:t>
+      </w:r>
+    </w:p>
+    <w:p>
+      <w:pPr>
+        <w:pStyle w:val="BodyText"/>
+      </w:pPr>
+      <w:r>
+        <w:t xml:space="preserve">回到数学公式输入框，我们可以直接在里面输入：</w:t>
+      </w:r>
+    </w:p>
+    <w:p>
+      <w:pPr>
+        <w:pStyle w:val="BodyText"/>
+      </w:pPr>
+      <w:r>
+        <w:drawing>
+          <wp:inline>
+            <wp:extent cx="5334000" cy="3320503"/>
+            <wp:effectExtent b="0" l="0" r="0" t="0"/>
+            <wp:docPr descr="" title="" id="28" name="Picture"/>
+            <a:graphic>
+              <a:graphicData uri="http://schemas.openxmlformats.org/drawingml/2006/picture">
+                <pic:pic>
+                  <pic:nvPicPr>
+                    <pic:cNvPr descr="firstquation.png" id="29" name="Picture"/>
+                    <pic:cNvPicPr>
+                      <a:picLocks noChangeArrowheads="1" noChangeAspect="1"/>
+                    </pic:cNvPicPr>
+                  </pic:nvPicPr>
+                  <pic:blipFill>
+                    <a:blip r:embed="rId27"/>
+                    <a:stretch>
+                      <a:fillRect/>
+                    </a:stretch>
+                  </pic:blipFill>
+                  <pic:spPr bwMode="auto">
+                    <a:xfrm>
+                      <a:off x="0" y="0"/>
+                      <a:ext cx="5334000" cy="3320503"/>
+                    </a:xfrm>
+                    <a:prstGeom prst="rect">
+                      <a:avLst/>
+                    </a:prstGeom>
+                    <a:noFill/>
+                    <a:ln w="9525">
+                      <a:noFill/>
+                      <a:headEnd/>
+                      <a:tailEnd/>
+                    </a:ln>
+                  </pic:spPr>
+                </pic:pic>
+              </a:graphicData>
+            </a:graphic>
+          </wp:inline>
+        </w:drawing>
+      </w:r>
+    </w:p>
+    <w:p>
+      <w:pPr>
+        <w:pStyle w:val="BodyText"/>
+      </w:pPr>
+      <w:r>
+        <w:t xml:space="preserve">这就是第一个公式，最简单的公式，别管它对不对，这只是一个工具，不负责纠正我们人类自己的错误，公式对不对完全取决于我们。输入完一个公式，鼠标点击公式框之外，或者按键盘上面的右键，将编辑光标移动到公式框右侧，就完成了这个公式框的编辑。</w:t>
+      </w:r>
+    </w:p>
+    <w:p>
+      <w:pPr>
+        <w:pStyle w:val="BodyText"/>
+      </w:pPr>
+      <w:r>
+        <w:t xml:space="preserve">好了，现在你已经学会数学公式输入编辑了，可以自己去计算</w:t>
+      </w:r>
+      <m:oMath>
+        <m:r>
+          <m:t>l</m:t>
+        </m:r>
+        <m:r>
+          <m:t>o</m:t>
+        </m:r>
+        <m:sSub>
+          <m:e>
+            <m:r>
+              <m:t>g</m:t>
+            </m:r>
+          </m:e>
+          <m:sub>
+            <m:r>
+              <m:t>2256</m:t>
+            </m:r>
+          </m:sub>
+        </m:sSub>
+      </m:oMath>
+      <w:r>
+        <w:t xml:space="preserve">等于多少并把计算过程编写在ONLYOFFICE文档里面了，本文完，谢谢阅读！</w:t>
+      </w:r>
+    </w:p>
+    <w:p>
+      <w:pPr>
+        <w:pStyle w:val="BodyText"/>
+      </w:pPr>
+      <w:r>
+        <w:drawing>
+          <wp:inline>
+            <wp:extent cx="5334000" cy="3086044"/>
+            <wp:effectExtent b="0" l="0" r="0" t="0"/>
+            <wp:docPr descr="" title="" id="31" name="Picture"/>
+            <a:graphic>
+              <a:graphicData uri="http://schemas.openxmlformats.org/drawingml/2006/picture">
+                <pic:pic>
+                  <pic:nvPicPr>
+                    <pic:cNvPr descr="LogQuestion.png" id="32" name="Picture"/>
+                    <pic:cNvPicPr>
+                      <a:picLocks noChangeArrowheads="1" noChangeAspect="1"/>
+                    </pic:cNvPicPr>
+                  </pic:nvPicPr>
+                  <pic:blipFill>
+                    <a:blip r:embed="rId30"/>
+                    <a:stretch>
+                      <a:fillRect/>
+                    </a:stretch>
+                  </pic:blipFill>
+                  <pic:spPr bwMode="auto">
+                    <a:xfrm>
+                      <a:off x="0" y="0"/>
+                      <a:ext cx="5334000" cy="3086044"/>
+                    </a:xfrm>
+                    <a:prstGeom prst="rect">
+                      <a:avLst/>
+                    </a:prstGeom>
+                    <a:noFill/>
+                    <a:ln w="9525">
+                      <a:noFill/>
+                      <a:headEnd/>
+                      <a:tailEnd/>
+                    </a:ln>
+                  </pic:spPr>
+                </pic:pic>
+              </a:graphicData>
+            </a:graphic>
+          </wp:inline>
+        </w:drawing>
+      </w:r>
+    </w:p>
+    <w:p>
+      <w:pPr>
+        <w:pStyle w:val="BodyText"/>
+      </w:pPr>
+      <w:r>
+        <w:t xml:space="preserve">没完！就正像是从1+1到</w:t>
+      </w:r>
+      <m:oMath>
+        <m:r>
+          <m:t>l</m:t>
+        </m:r>
+        <m:r>
+          <m:t>o</m:t>
+        </m:r>
+        <m:sSub>
+          <m:e>
+            <m:r>
+              <m:t>g</m:t>
+            </m:r>
+          </m:e>
+          <m:sub>
+            <m:r>
+              <m:t>2256</m:t>
+            </m:r>
+          </m:sub>
+        </m:sSub>
+      </m:oMath>
+      <w:r>
+        <w:t xml:space="preserve">一样，数学入门很简单，精通很难，从入门到精通有很漫长的努力学习的过程，</w:t>
+      </w:r>
+    </w:p>
+    <w:p>
+      <w:pPr>
+        <w:pStyle w:val="BodyText"/>
+      </w:pPr>
+      <w:r>
+        <w:drawing>
+          <wp:inline>
+            <wp:extent cx="5334000" cy="5283993"/>
+            <wp:effectExtent b="0" l="0" r="0" t="0"/>
+            <wp:docPr descr="" title="" id="34" name="Picture"/>
+            <a:graphic>
+              <a:graphicData uri="http://schemas.openxmlformats.org/drawingml/2006/picture">
+                <pic:pic>
+                  <pic:nvPicPr>
+                    <pic:cNvPr descr="screen-shot-2022-07-12-at-9-42-38-am-1657633372.png" id="35" name="Picture"/>
+                    <pic:cNvPicPr>
+                      <a:picLocks noChangeArrowheads="1" noChangeAspect="1"/>
+                    </pic:cNvPicPr>
+                  </pic:nvPicPr>
+                  <pic:blipFill>
+                    <a:blip r:embed="rId33"/>
+                    <a:stretch>
+                      <a:fillRect/>
+                    </a:stretch>
+                  </pic:blipFill>
+                  <pic:spPr bwMode="auto">
+                    <a:xfrm>
+                      <a:off x="0" y="0"/>
+                      <a:ext cx="5334000" cy="5283993"/>
+                    </a:xfrm>
+                    <a:prstGeom prst="rect">
+                      <a:avLst/>
+                    </a:prstGeom>
+                    <a:noFill/>
+                    <a:ln w="9525">
+                      <a:noFill/>
+                      <a:headEnd/>
+                      <a:tailEnd/>
+                    </a:ln>
+                  </pic:spPr>
+                </pic:pic>
+              </a:graphicData>
+            </a:graphic>
+          </wp:inline>
+        </w:drawing>
+      </w:r>
+    </w:p>
+    <w:p>
+      <w:pPr>
+        <w:pStyle w:val="BodyText"/>
+      </w:pPr>
+      <w:r>
+        <w:t xml:space="preserve">使用LaTex或UnicodeMath在ONLYOFFICE里面编写数学公式入门很简单，用到熟练也不是那么容易的，本文接下来才开始正文部分，不打算直接翻译英文手册，而是自己精心挑选了一些世界上最著名的数学、物理公式来作为例子，编写输入到ONLYOFFICE里面，讲解UnicodeMath、LaTex公式语法在公式编辑器中的使用。</w:t>
+      </w:r>
+    </w:p>
+    <w:bookmarkStart w:id="42" w:name="数学里面的helloworld-"/>
+    <w:p>
+      <w:pPr>
+        <w:pStyle w:val="Heading2"/>
+      </w:pPr>
+      <w:r>
+        <w:t xml:space="preserve">0. 数学里面的HelloWorld</w:t>
+      </w:r>
+    </w:p>
+    <w:p>
+      <w:pPr>
+        <w:pStyle w:val="FirstParagraph"/>
+      </w:pPr>
+      <w:r>
+        <w:t xml:space="preserve">纠正一下上面自己示范的错误公式，正确的应该是这样的：</w:t>
+      </w:r>
+    </w:p>
+    <w:p>
+      <w:pPr>
+        <w:pStyle w:val="BodyText"/>
+      </w:pPr>
+      <m:oMathPara>
+        <m:oMathParaPr>
+          <m:jc m:val="center"/>
+        </m:oMathParaPr>
+        <m:oMath>
+          <m:r>
+            <m:t>1</m:t>
+          </m:r>
+          <m:r>
+            <m:rPr>
+              <m:sty m:val="p"/>
+            </m:rPr>
+            <m:t>=</m:t>
+          </m:r>
+          <m:r>
+            <m:t>1</m:t>
+          </m:r>
+        </m:oMath>
+      </m:oMathPara>
+    </w:p>
+    <w:p>
+      <w:pPr>
+        <w:pStyle w:val="FirstParagraph"/>
+      </w:pPr>
+      <w:r>
+        <w:t xml:space="preserve">插入公式除了快捷键</w:t>
+      </w:r>
+      <w:r>
+        <w:rPr>
+          <w:rStyle w:val="VerbatimChar"/>
+        </w:rPr>
+        <w:t xml:space="preserve">alt+=</w:t>
+      </w:r>
+      <w:r>
+        <w:t xml:space="preserve">之外，也可以从顶端的Ribbon风格菜单栏的</w:t>
+      </w:r>
+      <w:r>
+        <w:rPr>
+          <w:rStyle w:val="VerbatimChar"/>
+        </w:rPr>
+        <w:t xml:space="preserve">插入</w:t>
+      </w:r>
+      <w:r>
+        <w:t xml:space="preserve">-&gt;</w:t>
+      </w:r>
+      <w:r>
+        <w:rPr>
+          <w:rStyle w:val="VerbatimChar"/>
+        </w:rPr>
+        <w:t xml:space="preserve">方程式</w:t>
+      </w:r>
+      <w:r>
+        <w:t xml:space="preserve">按钮创建：</w:t>
+      </w:r>
+    </w:p>
+    <w:p>
+      <w:pPr>
+        <w:pStyle w:val="BodyText"/>
+      </w:pPr>
+      <w:r>
+        <w:drawing>
+          <wp:inline>
+            <wp:extent cx="5334000" cy="2383850"/>
+            <wp:effectExtent b="0" l="0" r="0" t="0"/>
+            <wp:docPr descr="" title="" id="37" name="Picture"/>
+            <a:graphic>
+              <a:graphicData uri="http://schemas.openxmlformats.org/drawingml/2006/picture">
+                <pic:pic>
+                  <pic:nvPicPr>
+                    <pic:cNvPr descr="EquationButton.png" id="38" name="Picture"/>
+                    <pic:cNvPicPr>
+                      <a:picLocks noChangeArrowheads="1" noChangeAspect="1"/>
+                    </pic:cNvPicPr>
+                  </pic:nvPicPr>
+                  <pic:blipFill>
+                    <a:blip r:embed="rId36"/>
+                    <a:stretch>
+                      <a:fillRect/>
+                    </a:stretch>
+                  </pic:blipFill>
+                  <pic:spPr bwMode="auto">
+                    <a:xfrm>
+                      <a:off x="0" y="0"/>
+                      <a:ext cx="5334000" cy="2383850"/>
+                    </a:xfrm>
+                    <a:prstGeom prst="rect">
+                      <a:avLst/>
+                    </a:prstGeom>
+                    <a:noFill/>
+                    <a:ln w="9525">
+                      <a:noFill/>
+                      <a:headEnd/>
+                      <a:tailEnd/>
+                    </a:ln>
+                  </pic:spPr>
+                </pic:pic>
+              </a:graphicData>
+            </a:graphic>
+          </wp:inline>
+        </w:drawing>
+      </w:r>
+    </w:p>
+    <w:p>
+      <w:pPr>
+        <w:pStyle w:val="BodyText"/>
+      </w:pPr>
+      <w:r>
+        <w:t xml:space="preserve">直接点击大按钮是插入一个空白的公式，而点击下侧的向下的小三角符号，可以展开二级菜单，显示众多的公式类型，从中选择一个接近的数学公式来创建编辑：</w:t>
+      </w:r>
+    </w:p>
+    <w:p>
+      <w:pPr>
+        <w:pStyle w:val="BodyText"/>
+      </w:pPr>
+      <w:r>
+        <w:drawing>
+          <wp:inline>
+            <wp:extent cx="5334000" cy="2912396"/>
+            <wp:effectExtent b="0" l="0" r="0" t="0"/>
+            <wp:docPr descr="" title="" id="40" name="Picture"/>
+            <a:graphic>
+              <a:graphicData uri="http://schemas.openxmlformats.org/drawingml/2006/picture">
+                <pic:pic>
+                  <pic:nvPicPr>
+                    <pic:cNvPr descr="MenuSub.png" id="41" name="Picture"/>
+                    <pic:cNvPicPr>
+                      <a:picLocks noChangeArrowheads="1" noChangeAspect="1"/>
+                    </pic:cNvPicPr>
+                  </pic:nvPicPr>
+                  <pic:blipFill>
+                    <a:blip r:embed="rId39"/>
+                    <a:stretch>
+                      <a:fillRect/>
+                    </a:stretch>
+                  </pic:blipFill>
+                  <pic:spPr bwMode="auto">
+                    <a:xfrm>
+                      <a:off x="0" y="0"/>
+                      <a:ext cx="5334000" cy="2912396"/>
+                    </a:xfrm>
+                    <a:prstGeom prst="rect">
+                      <a:avLst/>
+                    </a:prstGeom>
+                    <a:noFill/>
+                    <a:ln w="9525">
+                      <a:noFill/>
+                      <a:headEnd/>
+                      <a:tailEnd/>
+                    </a:ln>
+                  </pic:spPr>
+                </pic:pic>
+              </a:graphicData>
+            </a:graphic>
+          </wp:inline>
+        </w:drawing>
+      </w:r>
+    </w:p>
+    <w:bookmarkEnd w:id="42"/>
+    <w:bookmarkEnd w:id="43"/>
+    <w:bookmarkStart w:id="45" w:name="参考文献-"/>
     <w:p>
       <w:pPr>
         <w:pStyle w:val="Heading1"/>
       </w:pPr>
       <w:r>
-        <w:t xml:space="preserve">�ο�����</w:t>
+        <w:t xml:space="preserve">参考文献</w:t>
       </w:r>
     </w:p>
     <w:p>
@@ -254,7 +677,20 @@
         <w:t xml:space="preserve">UTN28-PlainTextMath-v3.pdf</w:t>
       </w:r>
     </w:p>
-    <w:bookmarkEnd w:id="28"/>
+    <w:p>
+      <w:pPr>
+        <w:pStyle w:val="BodyText"/>
+      </w:pPr>
+      <w:hyperlink r:id="rId44">
+        <w:r>
+          <w:rPr>
+            <w:rStyle w:val="Hyperlink"/>
+          </w:rPr>
+          <w:t xml:space="preserve">Why Some People Think 1=2</w:t>
+        </w:r>
+      </w:hyperlink>
+    </w:p>
+    <w:bookmarkEnd w:id="45"/>
     <w:sectPr/>
   </w:body>
 </w:document>
@@ -441,6 +877,9 @@
     <w:abstractNumId w:val="990"/>
   </w:num>
   <w:num w:numId="1001">
+    <w:abstractNumId w:val="991"/>
+  </w:num>
+  <w:num w:numId="1002">
     <w:abstractNumId w:val="991"/>
   </w:num>
 </w:numbering>

</xml_diff>

<commit_message>
2023-03-01 23:51:49 forgot the HTML justnow
</commit_message>
<xml_diff>
--- a/OnlyOfficeBlogs/031 How to create math equations using the Unicode and LaTeX syntax/如何使用UnicodeMath或LaTex在ONLYOFFICE中编写公式.docx
+++ b/OnlyOfficeBlogs/031 How to create math equations using the Unicode and LaTeX syntax/如何使用UnicodeMath或LaTex在ONLYOFFICE中编写公式.docx
@@ -45,14 +45,6 @@
       </w:pPr>
       <w:r>
         <w:t xml:space="preserve">如何使用UnicodeMath或LaTex在ONLYOFFICE中编写公式</w:t>
-      </w:r>
-    </w:p>
-    <w:p>
-      <w:pPr>
-        <w:pStyle w:val="FirstParagraph"/>
-      </w:pPr>
-      <w:r>
-        <w:t xml:space="preserve">在之前的文章中介绍了ONLYOFFICE最新更新的V7.3版本的新特性：</w:t>
       </w:r>
     </w:p>
     <w:p>
@@ -177,6 +169,14 @@
     <w:p>
       <w:pPr>
         <w:pStyle w:val="FirstParagraph"/>
+      </w:pPr>
+      <w:r>
+        <w:t xml:space="preserve">在之前的文章中介绍了ONLYOFFICE最新更新的V7.3版本的新特性：</w:t>
+      </w:r>
+    </w:p>
+    <w:p>
+      <w:pPr>
+        <w:pStyle w:val="BodyText"/>
       </w:pPr>
       <w:hyperlink r:id="rId20">
         <w:r>

</xml_diff>